<commit_message>
update picture to fix a typo
</commit_message>
<xml_diff>
--- a/Design/Asymmentropy.docx
+++ b/Design/Asymmentropy.docx
@@ -2,9 +2,9 @@
 <file path=word/document.xml><?xml version="1.0" encoding="utf-8"?>
 <w:document xmlns:wpc="http://schemas.microsoft.com/office/word/2010/wordprocessingCanvas" xmlns:cx="http://schemas.microsoft.com/office/drawing/2014/chartex" xmlns:cx1="http://schemas.microsoft.com/office/drawing/2015/9/8/chartex" xmlns:cx2="http://schemas.microsoft.com/office/drawing/2015/10/21/chartex" xmlns:cx3="http://schemas.microsoft.com/office/drawing/2016/5/9/chartex" xmlns:cx4="http://schemas.microsoft.com/office/drawing/2016/5/10/chartex" xmlns:cx5="http://schemas.microsoft.com/office/drawing/2016/5/11/chartex" xmlns:cx6="http://schemas.microsoft.com/office/drawing/2016/5/12/chartex" xmlns:cx7="http://schemas.microsoft.com/office/drawing/2016/5/13/chartex" xmlns:cx8="http://schemas.microsoft.com/office/drawing/2016/5/14/chartex" xmlns:mc="http://schemas.openxmlformats.org/markup-compatibility/2006" xmlns:aink="http://schemas.microsoft.com/office/drawing/2016/ink" xmlns:am3d="http://schemas.microsoft.com/office/drawing/2017/model3d" xmlns:o="urn:schemas-microsoft-com:office:office" xmlns:r="http://schemas.openxmlformats.org/officeDocument/2006/relationships" xmlns:m="http://schemas.openxmlformats.org/officeDocument/2006/math" xmlns:v="urn:schemas-microsoft-com:vml" xmlns:wp14="http://schemas.microsoft.com/office/word/2010/wordprocessingDrawing" xmlns:wp="http://schemas.openxmlformats.org/drawingml/2006/wordprocessingDrawing" xmlns:w10="urn:schemas-microsoft-com:office:word" xmlns:w="http://schemas.openxmlformats.org/wordprocessingml/2006/main" xmlns:w14="http://schemas.microsoft.com/office/word/2010/wordml" xmlns:w15="http://schemas.microsoft.com/office/word/2012/wordml" xmlns:w16cid="http://schemas.microsoft.com/office/word/2016/wordml/cid" xmlns:w16se="http://schemas.microsoft.com/office/word/2015/wordml/symex" xmlns:wpg="http://schemas.microsoft.com/office/word/2010/wordprocessingGroup" xmlns:wpi="http://schemas.microsoft.com/office/word/2010/wordprocessingInk" xmlns:wne="http://schemas.microsoft.com/office/word/2006/wordml" xmlns:wps="http://schemas.microsoft.com/office/word/2010/wordprocessingShape" mc:Ignorable="w14 w15 w16se w16cid wp14">
   <w:body>
+    <w:bookmarkStart w:id="0" w:name="_GoBack"/>
+    <w:bookmarkEnd w:id="0"/>
     <w:p>
-      <w:bookmarkStart w:id="0" w:name="_GoBack"/>
-      <w:bookmarkEnd w:id="0"/>
       <w:r>
         <w:rPr>
           <w:rFonts w:hint="eastAsia"/>
@@ -149,14 +149,7 @@
                                 <w:sz w:val="18"/>
                                 <w:szCs w:val="18"/>
                               </w:rPr>
-                              <w:t>h</w:t>
-                            </w:r>
-                            <w:r>
-                              <w:rPr>
-                                <w:sz w:val="18"/>
-                                <w:szCs w:val="18"/>
-                              </w:rPr>
-                              <w:t>2</w:t>
+                              <w:t>h2</w:t>
                             </w:r>
                           </w:p>
                         </w:txbxContent>
@@ -481,7 +474,6 @@
                           <w:p>
                             <w:pPr>
                               <w:rPr>
-                                <w:rFonts w:hint="eastAsia"/>
                                 <w:sz w:val="16"/>
                                 <w:szCs w:val="16"/>
                               </w:rPr>
@@ -560,7 +552,6 @@
                           <w:p>
                             <w:pPr>
                               <w:rPr>
-                                <w:rFonts w:hint="eastAsia"/>
                                 <w:sz w:val="16"/>
                                 <w:szCs w:val="16"/>
                               </w:rPr>
@@ -2096,7 +2087,6 @@
                           <w:p>
                             <w:pPr>
                               <w:rPr>
-                                <w:rFonts w:hint="eastAsia"/>
                                 <w:sz w:val="18"/>
                                 <w:szCs w:val="18"/>
                               </w:rPr>
@@ -2529,49 +2519,7 @@
                                 <w:sz w:val="16"/>
                                 <w:szCs w:val="16"/>
                               </w:rPr>
-                              <w:t xml:space="preserve">: ah </w:t>
-                            </w:r>
-                            <w:r>
-                              <w:rPr>
-                                <w:sz w:val="16"/>
-                                <w:szCs w:val="16"/>
-                              </w:rPr>
-                              <w:t>!</w:t>
-                            </w:r>
-                            <w:r>
-                              <w:rPr>
-                                <w:sz w:val="16"/>
-                                <w:szCs w:val="16"/>
-                              </w:rPr>
-                              <w:t>= Hash(</w:t>
-                            </w:r>
-                            <w:r>
-                              <w:rPr>
-                                <w:sz w:val="16"/>
-                                <w:szCs w:val="16"/>
-                              </w:rPr>
-                              <w:t>B</w:t>
-                            </w:r>
-                            <w:r>
-                              <w:rPr>
-                                <w:sz w:val="16"/>
-                                <w:szCs w:val="16"/>
-                              </w:rPr>
-                              <w:t xml:space="preserve"> +n</w:t>
-                            </w:r>
-                            <w:r>
-                              <w:rPr>
-                                <w:sz w:val="16"/>
-                                <w:szCs w:val="16"/>
-                              </w:rPr>
-                              <w:t>1</w:t>
-                            </w:r>
-                            <w:r>
-                              <w:rPr>
-                                <w:sz w:val="16"/>
-                                <w:szCs w:val="16"/>
-                              </w:rPr>
-                              <w:t>)</w:t>
+                              <w:t>: ah != Hash(B +n1)</w:t>
                             </w:r>
                             <w:r>
                               <w:rPr>
@@ -3025,15 +2973,13 @@
                               </w:rPr>
                               <w:t xml:space="preserve"> </w:t>
                             </w:r>
-                            <w:proofErr w:type="spellStart"/>
-                            <w:r>
-                              <w:rPr>
-                                <w:sz w:val="16"/>
-                                <w:szCs w:val="16"/>
-                              </w:rPr>
-                              <w:t>nounce</w:t>
-                            </w:r>
-                            <w:proofErr w:type="spellEnd"/>
+                            <w:r>
+                              <w:rPr>
+                                <w:sz w:val="16"/>
+                                <w:szCs w:val="16"/>
+                              </w:rPr>
+                              <w:t>nonce</w:t>
+                            </w:r>
                             <w:r>
                               <w:rPr>
                                 <w:sz w:val="16"/>
@@ -3069,30 +3015,7 @@
                                 <w:sz w:val="16"/>
                                 <w:szCs w:val="16"/>
                               </w:rPr>
-                              <w:t xml:space="preserve">ah = </w:t>
-                            </w:r>
-                            <w:proofErr w:type="gramStart"/>
-                            <w:r>
-                              <w:rPr>
-                                <w:sz w:val="16"/>
-                                <w:szCs w:val="16"/>
-                              </w:rPr>
-                              <w:t>Hash(</w:t>
-                            </w:r>
-                            <w:proofErr w:type="gramEnd"/>
-                            <w:r>
-                              <w:rPr>
-                                <w:sz w:val="16"/>
-                                <w:szCs w:val="16"/>
-                              </w:rPr>
-                              <w:t>A</w:t>
-                            </w:r>
-                            <w:r>
-                              <w:rPr>
-                                <w:sz w:val="16"/>
-                                <w:szCs w:val="16"/>
-                              </w:rPr>
-                              <w:t xml:space="preserve"> + n)}</w:t>
+                              <w:t>ah = Hash(A + n)}</w:t>
                             </w:r>
                           </w:p>
                           <w:p>
@@ -3172,7 +3095,11 @@
           </mc:Choice>
           <mc:Fallback>
             <w:pict>
-              <v:shape w14:anchorId="259A29B0" id="Text Box 5" o:spid="_x0000_s1037" type="#_x0000_t202" style="position:absolute;margin-left:87.5pt;margin-top:79.95pt;width:160.5pt;height:56.75pt;z-index:251729920;visibility:visible;mso-wrap-style:square;mso-width-percent:0;mso-height-percent:0;mso-wrap-distance-left:9pt;mso-wrap-distance-top:0;mso-wrap-distance-right:9pt;mso-wrap-distance-bottom:0;mso-position-horizontal:absolute;mso-position-horizontal-relative:text;mso-position-vertical:absolute;mso-position-vertical-relative:text;mso-width-percent:0;mso-height-percent:0;mso-width-relative:margin;mso-height-relative:margin;v-text-anchor:top" o:gfxdata="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" fillcolor="white [3201]" strokecolor="#747070 [1614]" strokeweight="1pt">
+              <v:shapetype w14:anchorId="259A29B0" id="_x0000_t202" coordsize="21600,21600" o:spt="202" path="m,l,21600r21600,l21600,xe">
+                <v:stroke joinstyle="miter"/>
+                <v:path gradientshapeok="t" o:connecttype="rect"/>
+              </v:shapetype>
+              <v:shape id="Text Box 5" o:spid="_x0000_s1037" type="#_x0000_t202" style="position:absolute;margin-left:87.5pt;margin-top:79.95pt;width:160.5pt;height:56.75pt;z-index:251729920;visibility:visible;mso-wrap-style:square;mso-width-percent:0;mso-height-percent:0;mso-wrap-distance-left:9pt;mso-wrap-distance-top:0;mso-wrap-distance-right:9pt;mso-wrap-distance-bottom:0;mso-position-horizontal:absolute;mso-position-horizontal-relative:text;mso-position-vertical:absolute;mso-position-vertical-relative:text;mso-width-percent:0;mso-height-percent:0;mso-width-relative:margin;mso-height-relative:margin;v-text-anchor:top" o:gfxdata="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" fillcolor="white [3201]" strokecolor="#747070 [1614]" strokeweight="1pt">
                 <v:textbox>
                   <w:txbxContent>
                     <w:p>
@@ -3252,15 +3179,13 @@
                         </w:rPr>
                         <w:t xml:space="preserve"> </w:t>
                       </w:r>
-                      <w:proofErr w:type="spellStart"/>
-                      <w:r>
-                        <w:rPr>
-                          <w:sz w:val="16"/>
-                          <w:szCs w:val="16"/>
-                        </w:rPr>
-                        <w:t>nounce</w:t>
-                      </w:r>
-                      <w:proofErr w:type="spellEnd"/>
+                      <w:r>
+                        <w:rPr>
+                          <w:sz w:val="16"/>
+                          <w:szCs w:val="16"/>
+                        </w:rPr>
+                        <w:t>nonce</w:t>
+                      </w:r>
                       <w:r>
                         <w:rPr>
                           <w:sz w:val="16"/>
@@ -3296,30 +3221,7 @@
                           <w:sz w:val="16"/>
                           <w:szCs w:val="16"/>
                         </w:rPr>
-                        <w:t xml:space="preserve">ah = </w:t>
-                      </w:r>
-                      <w:proofErr w:type="gramStart"/>
-                      <w:r>
-                        <w:rPr>
-                          <w:sz w:val="16"/>
-                          <w:szCs w:val="16"/>
-                        </w:rPr>
-                        <w:t>Hash(</w:t>
-                      </w:r>
-                      <w:proofErr w:type="gramEnd"/>
-                      <w:r>
-                        <w:rPr>
-                          <w:sz w:val="16"/>
-                          <w:szCs w:val="16"/>
-                        </w:rPr>
-                        <w:t>A</w:t>
-                      </w:r>
-                      <w:r>
-                        <w:rPr>
-                          <w:sz w:val="16"/>
-                          <w:szCs w:val="16"/>
-                        </w:rPr>
-                        <w:t xml:space="preserve"> + n)}</w:t>
+                        <w:t>ah = Hash(A + n)}</w:t>
                       </w:r>
                     </w:p>
                     <w:p>
@@ -4104,32 +4006,16 @@
                                 <w:sz w:val="16"/>
                                 <w:szCs w:val="16"/>
                               </w:rPr>
-                              <w:t xml:space="preserve">: </w:t>
-                            </w:r>
-                            <w:r>
-                              <w:rPr>
-                                <w:sz w:val="16"/>
-                                <w:szCs w:val="16"/>
-                              </w:rPr>
-                              <w:t>B</w:t>
-                            </w:r>
-                            <w:r>
-                              <w:rPr>
-                                <w:sz w:val="16"/>
-                                <w:szCs w:val="16"/>
-                              </w:rPr>
-                              <w:t xml:space="preserve">, </w:t>
-                            </w:r>
-                            <w:proofErr w:type="spellStart"/>
+                              <w:t xml:space="preserve">: B, </w:t>
+                            </w:r>
                             <w:r>
                               <w:rPr>
                                 <w:b/>
                                 <w:sz w:val="16"/>
                                 <w:szCs w:val="16"/>
                               </w:rPr>
-                              <w:t>nounce</w:t>
-                            </w:r>
-                            <w:proofErr w:type="spellEnd"/>
+                              <w:t>nonce</w:t>
+                            </w:r>
                             <w:r>
                               <w:rPr>
                                 <w:rFonts w:hint="eastAsia"/>
@@ -4143,14 +4029,7 @@
                                 <w:sz w:val="16"/>
                                 <w:szCs w:val="16"/>
                               </w:rPr>
-                              <w:t xml:space="preserve"> n</w:t>
-                            </w:r>
-                            <w:r>
-                              <w:rPr>
-                                <w:sz w:val="16"/>
-                                <w:szCs w:val="16"/>
-                              </w:rPr>
-                              <w:t>1</w:t>
+                              <w:t xml:space="preserve"> n1</w:t>
                             </w:r>
                             <w:r>
                               <w:rPr>
@@ -4277,32 +4156,16 @@
                           <w:sz w:val="16"/>
                           <w:szCs w:val="16"/>
                         </w:rPr>
-                        <w:t xml:space="preserve">: </w:t>
-                      </w:r>
-                      <w:r>
-                        <w:rPr>
-                          <w:sz w:val="16"/>
-                          <w:szCs w:val="16"/>
-                        </w:rPr>
-                        <w:t>B</w:t>
-                      </w:r>
-                      <w:r>
-                        <w:rPr>
-                          <w:sz w:val="16"/>
-                          <w:szCs w:val="16"/>
-                        </w:rPr>
-                        <w:t xml:space="preserve">, </w:t>
-                      </w:r>
-                      <w:proofErr w:type="spellStart"/>
+                        <w:t xml:space="preserve">: B, </w:t>
+                      </w:r>
                       <w:r>
                         <w:rPr>
                           <w:b/>
                           <w:sz w:val="16"/>
                           <w:szCs w:val="16"/>
                         </w:rPr>
-                        <w:t>nounce</w:t>
-                      </w:r>
-                      <w:proofErr w:type="spellEnd"/>
+                        <w:t>nonce</w:t>
+                      </w:r>
                       <w:r>
                         <w:rPr>
                           <w:rFonts w:hint="eastAsia"/>
@@ -4316,14 +4179,7 @@
                           <w:sz w:val="16"/>
                           <w:szCs w:val="16"/>
                         </w:rPr>
-                        <w:t xml:space="preserve"> n</w:t>
-                      </w:r>
-                      <w:r>
-                        <w:rPr>
-                          <w:sz w:val="16"/>
-                          <w:szCs w:val="16"/>
-                        </w:rPr>
-                        <w:t>1</w:t>
+                        <w:t xml:space="preserve"> n1</w:t>
                       </w:r>
                       <w:r>
                         <w:rPr>
@@ -4459,16 +4315,14 @@
                               </w:rPr>
                               <w:t xml:space="preserve">, </w:t>
                             </w:r>
-                            <w:proofErr w:type="spellStart"/>
                             <w:r>
                               <w:rPr>
                                 <w:b/>
                                 <w:sz w:val="16"/>
                                 <w:szCs w:val="16"/>
                               </w:rPr>
-                              <w:t>nounce</w:t>
-                            </w:r>
-                            <w:proofErr w:type="spellEnd"/>
+                              <w:t>nonce</w:t>
+                            </w:r>
                             <w:r>
                               <w:rPr>
                                 <w:rFonts w:hint="eastAsia"/>
@@ -4587,16 +4441,14 @@
                         </w:rPr>
                         <w:t xml:space="preserve">, </w:t>
                       </w:r>
-                      <w:proofErr w:type="spellStart"/>
                       <w:r>
                         <w:rPr>
                           <w:b/>
                           <w:sz w:val="16"/>
                           <w:szCs w:val="16"/>
                         </w:rPr>
-                        <w:t>nounce</w:t>
-                      </w:r>
-                      <w:proofErr w:type="spellEnd"/>
+                        <w:t>nonce</w:t>
+                      </w:r>
                       <w:r>
                         <w:rPr>
                           <w:rFonts w:hint="eastAsia"/>

</xml_diff>